<commit_message>
added Story and generated pdf
</commit_message>
<xml_diff>
--- a/TankStory.docx
+++ b/TankStory.docx
@@ -18,62 +18,58 @@
       </w:r>
       <w:proofErr w:type="spellEnd"/>
       <w:r>
-        <w:t xml:space="preserve"> und seinem </w:t>
+        <w:t xml:space="preserve"> und seinem Pin</w:t>
+      </w:r>
+      <w:r>
+        <w:t>-C</w:t>
+      </w:r>
+      <w:r>
+        <w:t xml:space="preserve">ode. Bei </w:t>
+      </w:r>
+      <w:r>
+        <w:t>erfolgreicher Authentifizierung</w:t>
+      </w:r>
+      <w:r>
+        <w:t xml:space="preserve"> </w:t>
+      </w:r>
+      <w:r>
+        <w:t>wird angezeigt noch über genügend Benzin verfügen und zum Tanken freigeschaltet werden können.</w:t>
+      </w:r>
+      <w:r>
+        <w:t xml:space="preserve"> Tim wählt die entsprechende Tanksäule</w:t>
+      </w:r>
+      <w:r>
+        <w:t xml:space="preserve"> und bestimmt, ob eine Quittung ausgestellt werden soll.</w:t>
+      </w:r>
+      <w:r>
+        <w:t xml:space="preserve"> </w:t>
+      </w:r>
+      <w:r>
+        <w:t>D</w:t>
+      </w:r>
+      <w:r>
+        <w:t xml:space="preserve">as System öffnet den Benzinhahn und setzt den Liter-Zähler auf </w:t>
       </w:r>
       <w:proofErr w:type="spellStart"/>
       <w:r>
-        <w:t>Pincode</w:t>
+        <w:t>Null</w:t>
       </w:r>
       <w:proofErr w:type="spellEnd"/>
       <w:r>
-        <w:t xml:space="preserve">. Bei </w:t>
+        <w:t xml:space="preserve">. </w:t>
+      </w:r>
+      <w:r>
+        <w:t>Tim tankt bis der Tank seines Fahrzeuges voll ist (Tanksystem stoppt Tankvorgang automatisch, um einen Überlauf zu vermeiden).</w:t>
+      </w:r>
+      <w:r>
+        <w:t xml:space="preserve"> Der </w:t>
       </w:r>
       <w:proofErr w:type="spellStart"/>
       <w:r>
-        <w:t>erfolg</w:t>
+        <w:t>Bezinhahn</w:t>
       </w:r>
       <w:proofErr w:type="spellEnd"/>
       <w:r>
-        <w:t xml:space="preserve"> </w:t>
-      </w:r>
-      <w:r>
-        <w:t>wird angezeigt, welche Tanksäulen noch über genügend Benzin verfügen und zum Tanken freigeschaltet werden können.</w:t>
-      </w:r>
-      <w:r>
-        <w:t xml:space="preserve"> Tim wählt die entsprechende Tanksäule</w:t>
-      </w:r>
-      <w:r>
-        <w:t xml:space="preserve"> und bestimmt, ob eine Quittung ausgestellt werden soll.</w:t>
-      </w:r>
-      <w:r>
-        <w:t xml:space="preserve"> </w:t>
-      </w:r>
-      <w:r>
-        <w:t>D</w:t>
-      </w:r>
-      <w:r>
-        <w:t xml:space="preserve">as System öffnet den Benzinhahn und setzt den Liter-Zähler auf </w:t>
-      </w:r>
-      <w:proofErr w:type="spellStart"/>
-      <w:r>
-        <w:t>Null</w:t>
-      </w:r>
-      <w:proofErr w:type="spellEnd"/>
-      <w:r>
-        <w:t xml:space="preserve">. </w:t>
-      </w:r>
-      <w:r>
-        <w:t>Tim tankt bis der Tank seines Fahrzeuges voll ist (Tanksystem stoppt Tankvorgang automatisch, um einen Überlauf zu vermeiden).</w:t>
-      </w:r>
-      <w:r>
-        <w:t xml:space="preserve"> Der </w:t>
-      </w:r>
-      <w:proofErr w:type="spellStart"/>
-      <w:r>
-        <w:t>Bezinhahn</w:t>
-      </w:r>
-      <w:proofErr w:type="spellEnd"/>
-      <w:r>
         <w:t xml:space="preserve"> wird geschlossen. </w:t>
       </w:r>
       <w:r>
@@ -83,7 +79,13 @@
         <w:t>Zahlung</w:t>
       </w:r>
       <w:r>
-        <w:t xml:space="preserve"> in der Lohn-Buchhaltung vom Tim  aus (Betrag wird vom Lohn abgezogen). Sofern Tim eine Quittung ausgewählt hat, wird diese nun ausgedruckt und der Tank-Vorgang für Tim beendet. Das System prüft, ob die Restmenge Benzin noch nicht unter die Mindestmenge gefallen ist. Sofern dies der Fall ist, löst das System eine Benzin-Bestellung mit Angabe der Tanksäule aus.</w:t>
+        <w:t xml:space="preserve"> in der Lohn-Buchhaltung vom Tim  aus (Betrag wird vom Lohn abgezogen). Sofern Tim eine Quittung ausgewählt hat, wird diese nun ausgedruckt </w:t>
+      </w:r>
+      <w:r>
+        <w:t xml:space="preserve">oder per Email zugestellt </w:t>
+      </w:r>
+      <w:r>
+        <w:t>und der Tank-Vorgang für Tim beendet. Das System prüft, ob die Restmenge Benzin noch nicht unter die Mindestmenge gefallen ist. Sofern dies der Fall ist, löst das System eine Benzin-Bestellung mit Angabe der Tanksäule aus.</w:t>
       </w:r>
     </w:p>
     <w:sectPr>

</xml_diff>